<commit_message>
manual - bv com probably requires windows
</commit_message>
<xml_diff>
--- a/Post-Preprocessing/BV20_PostPreprocessing_and_QualityChecks_Manual.docx
+++ b/Post-Preprocessing/BV20_PostPreprocessing_and_QualityChecks_Manual.docx
@@ -19,15 +19,7 @@
         <w:t xml:space="preserve"> preprocess</w:t>
       </w:r>
       <w:r>
-        <w:t xml:space="preserve">ed data to </w:t>
-      </w:r>
-      <w:proofErr w:type="spellStart"/>
-      <w:r>
-        <w:t>prepate</w:t>
-      </w:r>
-      <w:proofErr w:type="spellEnd"/>
-      <w:r>
-        <w:t xml:space="preserve"> for either/</w:t>
+        <w:t>ed data to prepate for either/</w:t>
       </w:r>
       <w:r>
         <w:t>both Univariate and Multivariate</w:t>
@@ -49,77 +41,82 @@
       </w:r>
       <w:r>
         <w:t>, and performs several post-preprocessing (but pre-analysis) actions.</w:t>
+      </w:r>
+    </w:p>
+    <w:p>
+      <w:pPr>
+        <w:pStyle w:val="ListParagraph"/>
+      </w:pPr>
+    </w:p>
+    <w:p>
+      <w:pPr>
+        <w:pStyle w:val="ListParagraph"/>
+        <w:numPr>
+          <w:ilvl w:val="0"/>
+          <w:numId w:val="1"/>
+        </w:numPr>
+      </w:pPr>
+      <w:r>
+        <w:t>Requirements</w:t>
+      </w:r>
+    </w:p>
+    <w:p>
+      <w:pPr>
+        <w:pStyle w:val="ListParagraph"/>
+        <w:numPr>
+          <w:ilvl w:val="1"/>
+          <w:numId w:val="1"/>
+        </w:numPr>
+      </w:pPr>
+      <w:r>
+        <w:t>MATLAB</w:t>
+      </w:r>
+    </w:p>
+    <w:p>
+      <w:pPr>
+        <w:pStyle w:val="ListParagraph"/>
+        <w:numPr>
+          <w:ilvl w:val="1"/>
+          <w:numId w:val="1"/>
+        </w:numPr>
+      </w:pPr>
+      <w:r>
+        <w:t xml:space="preserve">NeuroElf toolbox for MATLAB installed (tested with </w:t>
+      </w:r>
+      <w:r>
+        <w:t>neuroelf_v10_5153</w:t>
+      </w:r>
+      <w:r>
+        <w:t>)</w:t>
+      </w:r>
+    </w:p>
+    <w:p>
+      <w:pPr>
+        <w:pStyle w:val="ListParagraph"/>
+        <w:numPr>
+          <w:ilvl w:val="1"/>
+          <w:numId w:val="1"/>
+        </w:numPr>
+      </w:pPr>
+      <w:r>
+        <w:t>Brainvoyager QX or 20 (only if performing additional VTC preprocessing)</w:t>
+      </w:r>
+    </w:p>
+    <w:p>
+      <w:pPr>
+        <w:pStyle w:val="ListParagraph"/>
+        <w:numPr>
+          <w:ilvl w:val="2"/>
+          <w:numId w:val="1"/>
+        </w:numPr>
+      </w:pPr>
+      <w:r>
+        <w:t>Probably requires Windows (not tested</w:t>
       </w:r>
       <w:bookmarkStart w:id="0" w:name="_GoBack"/>
       <w:bookmarkEnd w:id="0"/>
-    </w:p>
-    <w:p>
-      <w:pPr>
-        <w:pStyle w:val="ListParagraph"/>
-      </w:pPr>
-    </w:p>
-    <w:p>
-      <w:pPr>
-        <w:pStyle w:val="ListParagraph"/>
-        <w:numPr>
-          <w:ilvl w:val="0"/>
-          <w:numId w:val="1"/>
-        </w:numPr>
-      </w:pPr>
-      <w:r>
-        <w:t>Requirements</w:t>
-      </w:r>
-    </w:p>
-    <w:p>
-      <w:pPr>
-        <w:pStyle w:val="ListParagraph"/>
-        <w:numPr>
-          <w:ilvl w:val="1"/>
-          <w:numId w:val="1"/>
-        </w:numPr>
-      </w:pPr>
-      <w:r>
-        <w:t>MATLAB</w:t>
-      </w:r>
-    </w:p>
-    <w:p>
-      <w:pPr>
-        <w:pStyle w:val="ListParagraph"/>
-        <w:numPr>
-          <w:ilvl w:val="1"/>
-          <w:numId w:val="1"/>
-        </w:numPr>
-      </w:pPr>
-      <w:proofErr w:type="spellStart"/>
-      <w:r>
-        <w:t>NeuroElf</w:t>
-      </w:r>
-      <w:proofErr w:type="spellEnd"/>
-      <w:r>
-        <w:t xml:space="preserve"> toolbox for MATLAB installed (tested with </w:t>
-      </w:r>
-      <w:r>
-        <w:t>neuroelf_v10_5153</w:t>
-      </w:r>
-      <w:r>
-        <w:t>)</w:t>
-      </w:r>
-    </w:p>
-    <w:p>
-      <w:pPr>
-        <w:pStyle w:val="ListParagraph"/>
-        <w:numPr>
-          <w:ilvl w:val="1"/>
-          <w:numId w:val="1"/>
-        </w:numPr>
-      </w:pPr>
-      <w:proofErr w:type="spellStart"/>
-      <w:r>
-        <w:t>Brainvoyager</w:t>
-      </w:r>
-      <w:proofErr w:type="spellEnd"/>
-      <w:r>
-        <w:t xml:space="preserve"> QX or 20 (only if performing additional VTC preprocessing)</w:t>
+      <w:r>
+        <w:t xml:space="preserve"> on Mac or Linux)</w:t>
       </w:r>
     </w:p>
     <w:p>
@@ -324,13 +321,8 @@
         <w:t xml:space="preserve">Enter </w:t>
       </w:r>
       <w:r>
-        <w:t>BrainVoyagerQX.exe -</w:t>
-      </w:r>
-      <w:proofErr w:type="spellStart"/>
-      <w:r>
-        <w:t>regserver</w:t>
-      </w:r>
-      <w:proofErr w:type="spellEnd"/>
+        <w:t>BrainVoyagerQX.exe -regserver</w:t>
+      </w:r>
       <w:r>
         <w:br/>
       </w:r>

</xml_diff>

<commit_message>
update manual for excel script
</commit_message>
<xml_diff>
--- a/Post-Preprocessing/BV20_PostPreprocessing_and_QualityChecks_Manual.docx
+++ b/Post-Preprocessing/BV20_PostPreprocessing_and_QualityChecks_Manual.docx
@@ -69,8 +69,6 @@
       <w:r>
         <w:t>.</w:t>
       </w:r>
-      <w:bookmarkStart w:id="0" w:name="_GoBack"/>
-      <w:bookmarkEnd w:id="0"/>
     </w:p>
     <w:p>
       <w:pPr>
@@ -109,13 +107,8 @@
           <w:numId w:val="1"/>
         </w:numPr>
       </w:pPr>
-      <w:proofErr w:type="spellStart"/>
-      <w:r>
-        <w:t>NeuroElf</w:t>
-      </w:r>
-      <w:proofErr w:type="spellEnd"/>
-      <w:r>
-        <w:t xml:space="preserve"> toolbox for MATLAB installed (tested with </w:t>
+      <w:r>
+        <w:t xml:space="preserve">NeuroElf toolbox for MATLAB installed (tested with </w:t>
       </w:r>
       <w:r>
         <w:t>neuroelf_v10_5153</w:t>
@@ -132,13 +125,8 @@
           <w:numId w:val="1"/>
         </w:numPr>
       </w:pPr>
-      <w:proofErr w:type="spellStart"/>
-      <w:r>
-        <w:t>Brainvoyager</w:t>
-      </w:r>
-      <w:proofErr w:type="spellEnd"/>
-      <w:r>
-        <w:t xml:space="preserve"> QX or 20 (only if performing additional VTC preprocessing)</w:t>
+      <w:r>
+        <w:t>Brainvoyager QX or 20 (only if performing additional VTC preprocessing)</w:t>
       </w:r>
     </w:p>
     <w:p>
@@ -355,13 +343,8 @@
         <w:t xml:space="preserve">Enter </w:t>
       </w:r>
       <w:r>
-        <w:t>BrainVoyagerQX.exe -</w:t>
-      </w:r>
-      <w:proofErr w:type="spellStart"/>
-      <w:r>
-        <w:t>regserver</w:t>
-      </w:r>
-      <w:proofErr w:type="spellEnd"/>
+        <w:t>BrainVoyagerQX.exe -regserver</w:t>
+      </w:r>
       <w:r>
         <w:br/>
       </w:r>
@@ -440,8 +423,67 @@
         </w:numPr>
       </w:pPr>
       <w:r>
-        <w:t>Make a copy of the provided excel with a helpful name (e.g., project and date), and fill in all of the fields. The excel file contains descriptions of each setting.</w:t>
-      </w:r>
+        <w:t>Make a copy of the provided excel</w:t>
+      </w:r>
+      <w:r>
+        <w:t xml:space="preserve"> template with an informative </w:t>
+      </w:r>
+      <w:r>
+        <w:t>name (e.g., project</w:t>
+      </w:r>
+      <w:r>
+        <w:t xml:space="preserve"> name</w:t>
+      </w:r>
+      <w:r>
+        <w:t xml:space="preserve"> and date), and fill in all of the fields. The excel file contains descriptions of each setting.</w:t>
+      </w:r>
+    </w:p>
+    <w:p>
+      <w:pPr>
+        <w:pStyle w:val="ListParagraph"/>
+        <w:numPr>
+          <w:ilvl w:val="1"/>
+          <w:numId w:val="1"/>
+        </w:numPr>
+      </w:pPr>
+      <w:r>
+        <w:t>If you want to use an existing excel settings file, but new fields have been added then you will need to run “</w:t>
+      </w:r>
+      <w:r>
+        <w:t>UpdateExcelFields</w:t>
+      </w:r>
+      <w:r>
+        <w:t xml:space="preserve">.m” and select the existing file to update </w:t>
+      </w:r>
+      <w:r>
+        <w:t>it</w:t>
+      </w:r>
+      <w:r>
+        <w:t xml:space="preserve">. </w:t>
+      </w:r>
+      <w:r>
+        <w:t>Any</w:t>
+      </w:r>
+      <w:r>
+        <w:t xml:space="preserve"> missing fields</w:t>
+      </w:r>
+      <w:r>
+        <w:t xml:space="preserve"> will be added and the descriptions/</w:t>
+      </w:r>
+      <w:r>
+        <w:t>etc.</w:t>
+      </w:r>
+      <w:r>
+        <w:t xml:space="preserve"> will be updated</w:t>
+      </w:r>
+      <w:r>
+        <w:t xml:space="preserve"> (the value column will not be changed).</w:t>
+      </w:r>
+      <w:r>
+        <w:t xml:space="preserve"> This script creates a backup of the original file.</w:t>
+      </w:r>
+      <w:bookmarkStart w:id="0" w:name="_GoBack"/>
+      <w:bookmarkEnd w:id="0"/>
     </w:p>
     <w:p>
       <w:pPr>
@@ -512,6 +554,7 @@
         </w:numPr>
       </w:pPr>
       <w:r>
+        <w:lastRenderedPageBreak/>
         <w:t>Check motion across runs of each participant</w:t>
       </w:r>
     </w:p>
@@ -536,7 +579,6 @@
         </w:numPr>
       </w:pPr>
       <w:r>
-        <w:lastRenderedPageBreak/>
         <w:t>Complete any VTC-level preprocessing (spatial smoothing and/or temporal high pass + linear trend removal). This step also checks that the expected FMR-level preprocessing was completed.</w:t>
       </w:r>
     </w:p>

</xml_diff>

<commit_message>
update manual for Mac workaround
</commit_message>
<xml_diff>
--- a/Post-Preprocessing/BV20_PostPreprocessing_and_QualityChecks_Manual.docx
+++ b/Post-Preprocessing/BV20_PostPreprocessing_and_QualityChecks_Manual.docx
@@ -107,8 +107,13 @@
           <w:numId w:val="1"/>
         </w:numPr>
       </w:pPr>
-      <w:r>
-        <w:t xml:space="preserve">NeuroElf toolbox for MATLAB installed (tested with </w:t>
+      <w:proofErr w:type="spellStart"/>
+      <w:r>
+        <w:t>NeuroElf</w:t>
+      </w:r>
+      <w:proofErr w:type="spellEnd"/>
+      <w:r>
+        <w:t xml:space="preserve"> toolbox for MATLAB installed (tested with </w:t>
       </w:r>
       <w:r>
         <w:t>neuroelf_v10_5153</w:t>
@@ -125,8 +130,33 @@
           <w:numId w:val="1"/>
         </w:numPr>
       </w:pPr>
-      <w:r>
-        <w:t>Brainvoyager QX or 20 (only if performing additional VTC preprocessing)</w:t>
+      <w:proofErr w:type="spellStart"/>
+      <w:r>
+        <w:t>Brainvoyager</w:t>
+      </w:r>
+      <w:proofErr w:type="spellEnd"/>
+      <w:r>
+        <w:t xml:space="preserve"> </w:t>
+      </w:r>
+      <w:r>
+        <w:t>20</w:t>
+      </w:r>
+      <w:r>
+        <w:t>+</w:t>
+      </w:r>
+      <w:r>
+        <w:t xml:space="preserve"> </w:t>
+      </w:r>
+      <w:r>
+        <w:t xml:space="preserve">or </w:t>
+      </w:r>
+      <w:proofErr w:type="spellStart"/>
+      <w:r>
+        <w:t>Brainvoyager</w:t>
+      </w:r>
+      <w:proofErr w:type="spellEnd"/>
+      <w:r>
+        <w:t xml:space="preserve"> QX 1.9+</w:t>
       </w:r>
     </w:p>
     <w:p>
@@ -138,7 +168,25 @@
         </w:numPr>
       </w:pPr>
       <w:r>
-        <w:t>Probably requires Windows (not tested on Mac or Linux)</w:t>
+        <w:t>O</w:t>
+      </w:r>
+      <w:r>
+        <w:t>nly if performi</w:t>
+      </w:r>
+      <w:r>
+        <w:t>ng additional VTC preprocessing (e.g., spatial smoothing)</w:t>
+      </w:r>
+    </w:p>
+    <w:p>
+      <w:pPr>
+        <w:pStyle w:val="ListParagraph"/>
+        <w:numPr>
+          <w:ilvl w:val="2"/>
+          <w:numId w:val="1"/>
+        </w:numPr>
+      </w:pPr>
+      <w:r>
+        <w:t>Does not work on Mac, but there is a workaround</w:t>
       </w:r>
     </w:p>
     <w:p>
@@ -168,7 +216,13 @@
         </w:numPr>
       </w:pPr>
       <w:r>
-        <w:t>BV20 Method:</w:t>
+        <w:t>BV20</w:t>
+      </w:r>
+      <w:r>
+        <w:t>+</w:t>
+      </w:r>
+      <w:r>
+        <w:t xml:space="preserve"> Method:</w:t>
       </w:r>
     </w:p>
     <w:p>
@@ -343,8 +397,13 @@
         <w:t xml:space="preserve">Enter </w:t>
       </w:r>
       <w:r>
-        <w:t>BrainVoyagerQX.exe -regserver</w:t>
-      </w:r>
+        <w:t>BrainVoyagerQX.exe -</w:t>
+      </w:r>
+      <w:proofErr w:type="spellStart"/>
+      <w:r>
+        <w:t>regserver</w:t>
+      </w:r>
+      <w:proofErr w:type="spellEnd"/>
       <w:r>
         <w:br/>
       </w:r>
@@ -449,11 +508,16 @@
       <w:r>
         <w:t>If you want to use an existing excel settings file, but new fields have been added then you will need to run “</w:t>
       </w:r>
+      <w:proofErr w:type="spellStart"/>
       <w:r>
         <w:t>UpdateExcelFields</w:t>
       </w:r>
       <w:r>
-        <w:t xml:space="preserve">.m” and select the existing file to update </w:t>
+        <w:t>.m</w:t>
+      </w:r>
+      <w:proofErr w:type="spellEnd"/>
+      <w:r>
+        <w:t xml:space="preserve">” and select the existing file to update </w:t>
       </w:r>
       <w:r>
         <w:t>it</w:t>
@@ -481,166 +545,449 @@
       </w:r>
       <w:r>
         <w:t xml:space="preserve"> This script creates a backup of the original file.</w:t>
+      </w:r>
+    </w:p>
+    <w:p>
+      <w:pPr>
+        <w:pStyle w:val="ListParagraph"/>
+        <w:numPr>
+          <w:ilvl w:val="0"/>
+          <w:numId w:val="1"/>
+        </w:numPr>
+      </w:pPr>
+      <w:r>
+        <w:t>Run the MATLAB script (no parameters) and select the excel file that filled in.</w:t>
+      </w:r>
+    </w:p>
+    <w:p>
+      <w:pPr>
+        <w:pStyle w:val="ListParagraph"/>
+        <w:numPr>
+          <w:ilvl w:val="0"/>
+          <w:numId w:val="1"/>
+        </w:numPr>
+      </w:pPr>
+      <w:r>
+        <w:t>The script will now do the following:</w:t>
+      </w:r>
+    </w:p>
+    <w:p>
+      <w:pPr>
+        <w:pStyle w:val="ListParagraph"/>
+        <w:numPr>
+          <w:ilvl w:val="1"/>
+          <w:numId w:val="1"/>
+        </w:numPr>
+      </w:pPr>
+      <w:r>
+        <w:t>Read settings from excel</w:t>
+      </w:r>
+    </w:p>
+    <w:p>
+      <w:pPr>
+        <w:pStyle w:val="ListParagraph"/>
+        <w:numPr>
+          <w:ilvl w:val="1"/>
+          <w:numId w:val="1"/>
+        </w:numPr>
+      </w:pPr>
+      <w:r>
+        <w:t>Check for completeness of preprocessing outputs</w:t>
+      </w:r>
+    </w:p>
+    <w:p>
+      <w:pPr>
+        <w:pStyle w:val="ListParagraph"/>
+        <w:numPr>
+          <w:ilvl w:val="1"/>
+          <w:numId w:val="1"/>
+        </w:numPr>
+      </w:pPr>
+      <w:r>
+        <w:t>Check BBR values of each run (anatomical-to-functional alignment)</w:t>
+      </w:r>
+    </w:p>
+    <w:p>
+      <w:pPr>
+        <w:pStyle w:val="ListParagraph"/>
+        <w:numPr>
+          <w:ilvl w:val="1"/>
+          <w:numId w:val="1"/>
+        </w:numPr>
+      </w:pPr>
+      <w:r>
+        <w:lastRenderedPageBreak/>
+        <w:t>Check motion across runs of each participant</w:t>
+      </w:r>
+    </w:p>
+    <w:p>
+      <w:pPr>
+        <w:pStyle w:val="ListParagraph"/>
+        <w:numPr>
+          <w:ilvl w:val="1"/>
+          <w:numId w:val="1"/>
+        </w:numPr>
+      </w:pPr>
+      <w:r>
+        <w:t>Find each PRT, copy it to the BV folder if it isn’t there already, and link it to each VTC of the corresponding run.</w:t>
+      </w:r>
+    </w:p>
+    <w:p>
+      <w:pPr>
+        <w:pStyle w:val="ListParagraph"/>
+        <w:numPr>
+          <w:ilvl w:val="1"/>
+          <w:numId w:val="1"/>
+        </w:numPr>
+      </w:pPr>
+      <w:r>
+        <w:t>Complete any VTC-level preprocessing (spatial smoothing and/or temporal high pass + linear trend removal). This step also checks that the expected FMR-level preprocessing was completed.</w:t>
+      </w:r>
+    </w:p>
+    <w:p>
+      <w:pPr>
+        <w:pStyle w:val="ListParagraph"/>
+        <w:numPr>
+          <w:ilvl w:val="1"/>
+          <w:numId w:val="1"/>
+        </w:numPr>
+      </w:pPr>
+      <w:r>
+        <w:t>Check the TR and number of volumes in each VTC.</w:t>
+      </w:r>
+    </w:p>
+    <w:p>
+      <w:pPr>
+        <w:pStyle w:val="ListParagraph"/>
+        <w:numPr>
+          <w:ilvl w:val="1"/>
+          <w:numId w:val="1"/>
+        </w:numPr>
+      </w:pPr>
+      <w:r>
+        <w:t>Generate SDMs from the PRTs.</w:t>
+      </w:r>
+    </w:p>
+    <w:p>
+      <w:pPr>
+        <w:pStyle w:val="ListParagraph"/>
+        <w:numPr>
+          <w:ilvl w:val="1"/>
+          <w:numId w:val="1"/>
+        </w:numPr>
+      </w:pPr>
+      <w:r>
+        <w:t>Generate MDMs for each participant and for all participants.</w:t>
+      </w:r>
+    </w:p>
+    <w:p>
+      <w:pPr>
+        <w:pStyle w:val="ListParagraph"/>
+        <w:numPr>
+          <w:ilvl w:val="0"/>
+          <w:numId w:val="1"/>
+        </w:numPr>
+      </w:pPr>
+      <w:r>
+        <w:t>Text output will be displayed in MATLAB and written to a log file in the script output folder (location is defined in excel).</w:t>
+      </w:r>
+    </w:p>
+    <w:p>
+      <w:pPr>
+        <w:pStyle w:val="ListParagraph"/>
+        <w:numPr>
+          <w:ilvl w:val="0"/>
+          <w:numId w:val="1"/>
+        </w:numPr>
+      </w:pPr>
+      <w:r>
+        <w:t>File outputs including motion plots will be saved to the script output folder.</w:t>
+      </w:r>
+    </w:p>
+    <w:p/>
+    <w:p>
+      <w:pPr>
+        <w:rPr>
+          <w:b/>
+        </w:rPr>
+      </w:pPr>
+      <w:r>
+        <w:rPr>
+          <w:b/>
+        </w:rPr>
+        <w:t>Mac Workaround for Additional VTC Preprocessing (e.g., spatial smoothing)</w:t>
+      </w:r>
+    </w:p>
+    <w:p>
+      <w:pPr>
+        <w:pStyle w:val="ListParagraph"/>
+        <w:numPr>
+          <w:ilvl w:val="0"/>
+          <w:numId w:val="2"/>
+        </w:numPr>
+      </w:pPr>
+      <w:r>
+        <w:t xml:space="preserve">Typically, </w:t>
+      </w:r>
+      <w:r>
+        <w:t>spatial smoothing and temporal filtering are not applied on the FMR, but instead on the VTCs</w:t>
+      </w:r>
+      <w:r>
+        <w:t>. This allows you to make changes to</w:t>
+      </w:r>
+      <w:r>
+        <w:t xml:space="preserve"> these steps without having to rerun </w:t>
+      </w:r>
+      <w:r>
+        <w:t xml:space="preserve">everything </w:t>
+      </w:r>
+      <w:r>
+        <w:t>from the FMR level.</w:t>
+      </w:r>
+    </w:p>
+    <w:p>
+      <w:pPr>
+        <w:pStyle w:val="ListParagraph"/>
+        <w:numPr>
+          <w:ilvl w:val="0"/>
+          <w:numId w:val="2"/>
+        </w:numPr>
+      </w:pPr>
+      <w:r>
+        <w:t>This script can use a Windows-only COM connection to automatically perform spatial smoothing and/or temporal filtering on each run.</w:t>
+      </w:r>
+    </w:p>
+    <w:p>
+      <w:pPr>
+        <w:pStyle w:val="ListParagraph"/>
+        <w:numPr>
+          <w:ilvl w:val="0"/>
+          <w:numId w:val="2"/>
+        </w:numPr>
+      </w:pPr>
+      <w:r>
+        <w:t>It is possible to control BV from MATLAB on a Mac, but the script currently does not include this.</w:t>
+      </w:r>
+    </w:p>
+    <w:p>
+      <w:pPr>
+        <w:pStyle w:val="ListParagraph"/>
+        <w:numPr>
+          <w:ilvl w:val="0"/>
+          <w:numId w:val="2"/>
+        </w:numPr>
+      </w:pPr>
+      <w:r>
+        <w:t>If there are any VTC-level preprocessing steps left to do when the script runs, then it will crash on Mac. The solution is to perform these steps in any other way. If the preprocessed VTC files already exist, then the script can be used on Mac.</w:t>
+      </w:r>
+    </w:p>
+    <w:p>
+      <w:pPr>
+        <w:pStyle w:val="ListParagraph"/>
+        <w:numPr>
+          <w:ilvl w:val="0"/>
+          <w:numId w:val="2"/>
+        </w:numPr>
+      </w:pPr>
+      <w:r>
+        <w:t>Options for further preprocessing of VTCs on Mac:</w:t>
+      </w:r>
+    </w:p>
+    <w:p>
+      <w:pPr>
+        <w:pStyle w:val="ListParagraph"/>
+        <w:numPr>
+          <w:ilvl w:val="1"/>
+          <w:numId w:val="2"/>
+        </w:numPr>
+      </w:pPr>
+      <w:r>
+        <w:t xml:space="preserve">Manually </w:t>
+      </w:r>
+      <w:r>
+        <w:t xml:space="preserve">(in BV) </w:t>
+      </w:r>
+      <w:r>
+        <w:t xml:space="preserve">perform the spatial smoothing/temporal filtering on each </w:t>
+      </w:r>
+      <w:r>
+        <w:t>run</w:t>
+      </w:r>
+    </w:p>
+    <w:p>
+      <w:pPr>
+        <w:pStyle w:val="ListParagraph"/>
+        <w:numPr>
+          <w:ilvl w:val="1"/>
+          <w:numId w:val="2"/>
+        </w:numPr>
+      </w:pPr>
+      <w:r>
+        <w:t>Add additional steps to the BV Data Analysis Manager preprocessing workflow to create a second set of VTCs with additional preprocessing. For example, you could add a second FMR Preprocessing step to perform spatial smoothing on the already-preprocessed FMRs and then add another VTC creation step to create the smoothed set. This method is fully automatic, but will take much longer because multiple VTCs will have to be generated for each run.</w:t>
+      </w:r>
+    </w:p>
+    <w:p>
+      <w:pPr>
+        <w:ind w:left="720"/>
+      </w:pPr>
+      <w:r>
+        <w:rPr>
+          <w:noProof/>
+        </w:rPr>
+        <w:lastRenderedPageBreak/>
+        <w:drawing>
+          <wp:inline distT="0" distB="0" distL="0" distR="0">
+            <wp:extent cx="5931535" cy="3156585"/>
+            <wp:effectExtent l="0" t="0" r="0" b="5715"/>
+            <wp:docPr id="2" name="Picture 2"/>
+            <wp:cNvGraphicFramePr>
+              <a:graphicFrameLocks xmlns:a="http://schemas.openxmlformats.org/drawingml/2006/main" noChangeAspect="1"/>
+            </wp:cNvGraphicFramePr>
+            <a:graphic xmlns:a="http://schemas.openxmlformats.org/drawingml/2006/main">
+              <a:graphicData uri="http://schemas.openxmlformats.org/drawingml/2006/picture">
+                <pic:pic xmlns:pic="http://schemas.openxmlformats.org/drawingml/2006/picture">
+                  <pic:nvPicPr>
+                    <pic:cNvPr id="0" name="Picture 1"/>
+                    <pic:cNvPicPr>
+                      <a:picLocks noChangeAspect="1" noChangeArrowheads="1"/>
+                    </pic:cNvPicPr>
+                  </pic:nvPicPr>
+                  <pic:blipFill>
+                    <a:blip r:embed="rId8">
+                      <a:extLst>
+                        <a:ext uri="{28A0092B-C50C-407E-A947-70E740481C1C}">
+                          <a14:useLocalDpi xmlns:a14="http://schemas.microsoft.com/office/drawing/2010/main" val="0"/>
+                        </a:ext>
+                      </a:extLst>
+                    </a:blip>
+                    <a:srcRect/>
+                    <a:stretch>
+                      <a:fillRect/>
+                    </a:stretch>
+                  </pic:blipFill>
+                  <pic:spPr bwMode="auto">
+                    <a:xfrm>
+                      <a:off x="0" y="0"/>
+                      <a:ext cx="5931535" cy="3156585"/>
+                    </a:xfrm>
+                    <a:prstGeom prst="rect">
+                      <a:avLst/>
+                    </a:prstGeom>
+                    <a:noFill/>
+                    <a:ln>
+                      <a:noFill/>
+                    </a:ln>
+                  </pic:spPr>
+                </pic:pic>
+              </a:graphicData>
+            </a:graphic>
+          </wp:inline>
+        </w:drawing>
+      </w:r>
+    </w:p>
+    <w:p>
+      <w:pPr>
+        <w:ind w:left="720"/>
+        <w:rPr>
+          <w:i/>
+        </w:rPr>
+      </w:pPr>
+      <w:r>
+        <w:rPr>
+          <w:i/>
+        </w:rPr>
+        <w:t>Adding</w:t>
+      </w:r>
+      <w:r>
+        <w:rPr>
+          <w:i/>
+        </w:rPr>
+        <w:t xml:space="preserve"> a second FMR Preprocessing step to perform spatial smoothing (only) on already motion-corrected temporal-filtered FMRs from a prior FMR Preprocessing step.</w:t>
+      </w:r>
+    </w:p>
+    <w:p>
+      <w:pPr>
+        <w:ind w:left="720"/>
+        <w:rPr>
+          <w:i/>
+        </w:rPr>
+      </w:pPr>
+      <w:r>
+        <w:rPr>
+          <w:i/>
+          <w:noProof/>
+        </w:rPr>
+        <w:drawing>
+          <wp:inline distT="0" distB="0" distL="0" distR="0">
+            <wp:extent cx="5931535" cy="3164840"/>
+            <wp:effectExtent l="0" t="0" r="0" b="0"/>
+            <wp:docPr id="4" name="Picture 4"/>
+            <wp:cNvGraphicFramePr>
+              <a:graphicFrameLocks xmlns:a="http://schemas.openxmlformats.org/drawingml/2006/main" noChangeAspect="1"/>
+            </wp:cNvGraphicFramePr>
+            <a:graphic xmlns:a="http://schemas.openxmlformats.org/drawingml/2006/main">
+              <a:graphicData uri="http://schemas.openxmlformats.org/drawingml/2006/picture">
+                <pic:pic xmlns:pic="http://schemas.openxmlformats.org/drawingml/2006/picture">
+                  <pic:nvPicPr>
+                    <pic:cNvPr id="0" name="Picture 2"/>
+                    <pic:cNvPicPr>
+                      <a:picLocks noChangeAspect="1" noChangeArrowheads="1"/>
+                    </pic:cNvPicPr>
+                  </pic:nvPicPr>
+                  <pic:blipFill>
+                    <a:blip r:embed="rId9">
+                      <a:extLst>
+                        <a:ext uri="{28A0092B-C50C-407E-A947-70E740481C1C}">
+                          <a14:useLocalDpi xmlns:a14="http://schemas.microsoft.com/office/drawing/2010/main" val="0"/>
+                        </a:ext>
+                      </a:extLst>
+                    </a:blip>
+                    <a:srcRect/>
+                    <a:stretch>
+                      <a:fillRect/>
+                    </a:stretch>
+                  </pic:blipFill>
+                  <pic:spPr bwMode="auto">
+                    <a:xfrm>
+                      <a:off x="0" y="0"/>
+                      <a:ext cx="5931535" cy="3164840"/>
+                    </a:xfrm>
+                    <a:prstGeom prst="rect">
+                      <a:avLst/>
+                    </a:prstGeom>
+                    <a:noFill/>
+                    <a:ln>
+                      <a:noFill/>
+                    </a:ln>
+                  </pic:spPr>
+                </pic:pic>
+              </a:graphicData>
+            </a:graphic>
+          </wp:inline>
+        </w:drawing>
+      </w:r>
+    </w:p>
+    <w:p>
+      <w:pPr>
+        <w:ind w:left="720"/>
+        <w:rPr>
+          <w:i/>
+        </w:rPr>
+      </w:pPr>
+      <w:r>
+        <w:rPr>
+          <w:i/>
+        </w:rPr>
+        <w:t xml:space="preserve">Adding </w:t>
+      </w:r>
+      <w:r>
+        <w:rPr>
+          <w:i/>
+        </w:rPr>
+        <w:t>a second FMR Normalization step to create VTCs from the spatially smoothed set of FMRs.</w:t>
       </w:r>
       <w:bookmarkStart w:id="0" w:name="_GoBack"/>
       <w:bookmarkEnd w:id="0"/>
-    </w:p>
-    <w:p>
-      <w:pPr>
-        <w:pStyle w:val="ListParagraph"/>
-        <w:numPr>
-          <w:ilvl w:val="0"/>
-          <w:numId w:val="1"/>
-        </w:numPr>
-      </w:pPr>
-      <w:r>
-        <w:t>Run the MATLAB script (no parameters) and select the excel file that filled in.</w:t>
-      </w:r>
-    </w:p>
-    <w:p>
-      <w:pPr>
-        <w:pStyle w:val="ListParagraph"/>
-        <w:numPr>
-          <w:ilvl w:val="0"/>
-          <w:numId w:val="1"/>
-        </w:numPr>
-      </w:pPr>
-      <w:r>
-        <w:t>The script will now do the following:</w:t>
-      </w:r>
-    </w:p>
-    <w:p>
-      <w:pPr>
-        <w:pStyle w:val="ListParagraph"/>
-        <w:numPr>
-          <w:ilvl w:val="1"/>
-          <w:numId w:val="1"/>
-        </w:numPr>
-      </w:pPr>
-      <w:r>
-        <w:t>Read settings from excel</w:t>
-      </w:r>
-    </w:p>
-    <w:p>
-      <w:pPr>
-        <w:pStyle w:val="ListParagraph"/>
-        <w:numPr>
-          <w:ilvl w:val="1"/>
-          <w:numId w:val="1"/>
-        </w:numPr>
-      </w:pPr>
-      <w:r>
-        <w:t>Check for completeness of preprocessing outputs</w:t>
-      </w:r>
-    </w:p>
-    <w:p>
-      <w:pPr>
-        <w:pStyle w:val="ListParagraph"/>
-        <w:numPr>
-          <w:ilvl w:val="1"/>
-          <w:numId w:val="1"/>
-        </w:numPr>
-      </w:pPr>
-      <w:r>
-        <w:t>Check BBR values of each run (anatomical-to-functional alignment)</w:t>
-      </w:r>
-    </w:p>
-    <w:p>
-      <w:pPr>
-        <w:pStyle w:val="ListParagraph"/>
-        <w:numPr>
-          <w:ilvl w:val="1"/>
-          <w:numId w:val="1"/>
-        </w:numPr>
-      </w:pPr>
-      <w:r>
-        <w:lastRenderedPageBreak/>
-        <w:t>Check motion across runs of each participant</w:t>
-      </w:r>
-    </w:p>
-    <w:p>
-      <w:pPr>
-        <w:pStyle w:val="ListParagraph"/>
-        <w:numPr>
-          <w:ilvl w:val="1"/>
-          <w:numId w:val="1"/>
-        </w:numPr>
-      </w:pPr>
-      <w:r>
-        <w:t>Find each PRT, copy it to the BV folder if it isn’t there already, and link it to each VTC of the corresponding run.</w:t>
-      </w:r>
-    </w:p>
-    <w:p>
-      <w:pPr>
-        <w:pStyle w:val="ListParagraph"/>
-        <w:numPr>
-          <w:ilvl w:val="1"/>
-          <w:numId w:val="1"/>
-        </w:numPr>
-      </w:pPr>
-      <w:r>
-        <w:t>Complete any VTC-level preprocessing (spatial smoothing and/or temporal high pass + linear trend removal). This step also checks that the expected FMR-level preprocessing was completed.</w:t>
-      </w:r>
-    </w:p>
-    <w:p>
-      <w:pPr>
-        <w:pStyle w:val="ListParagraph"/>
-        <w:numPr>
-          <w:ilvl w:val="1"/>
-          <w:numId w:val="1"/>
-        </w:numPr>
-      </w:pPr>
-      <w:r>
-        <w:t>Check the TR and number of volumes in each VTC.</w:t>
-      </w:r>
-    </w:p>
-    <w:p>
-      <w:pPr>
-        <w:pStyle w:val="ListParagraph"/>
-        <w:numPr>
-          <w:ilvl w:val="1"/>
-          <w:numId w:val="1"/>
-        </w:numPr>
-      </w:pPr>
-      <w:r>
-        <w:t>Generate SDMs from the PRTs.</w:t>
-      </w:r>
-    </w:p>
-    <w:p>
-      <w:pPr>
-        <w:pStyle w:val="ListParagraph"/>
-        <w:numPr>
-          <w:ilvl w:val="1"/>
-          <w:numId w:val="1"/>
-        </w:numPr>
-      </w:pPr>
-      <w:r>
-        <w:t>Generate MDMs for each participant and for all participants.</w:t>
-      </w:r>
-    </w:p>
-    <w:p>
-      <w:pPr>
-        <w:pStyle w:val="ListParagraph"/>
-        <w:numPr>
-          <w:ilvl w:val="0"/>
-          <w:numId w:val="1"/>
-        </w:numPr>
-      </w:pPr>
-      <w:r>
-        <w:t>Text output will be displayed in MATLAB and written to a log file in the script output folder (location is defined in excel).</w:t>
-      </w:r>
-    </w:p>
-    <w:p>
-      <w:pPr>
-        <w:pStyle w:val="ListParagraph"/>
-        <w:numPr>
-          <w:ilvl w:val="0"/>
-          <w:numId w:val="1"/>
-        </w:numPr>
-      </w:pPr>
-      <w:r>
-        <w:t>File outputs including motion plots will be saved to the script output folder.</w:t>
-      </w:r>
     </w:p>
     <w:sectPr>
       <w:pgSz w:w="12240" w:h="15840"/>
@@ -740,8 +1087,124 @@
       </w:pPr>
     </w:lvl>
   </w:abstractNum>
+  <w:abstractNum w:abstractNumId="1" w15:restartNumberingAfterBreak="0">
+    <w:nsid w:val="33661D93"/>
+    <w:multiLevelType w:val="hybridMultilevel"/>
+    <w:tmpl w:val="A1DC0B84"/>
+    <w:lvl w:ilvl="0" w:tplc="04090001">
+      <w:start w:val="1"/>
+      <w:numFmt w:val="bullet"/>
+      <w:lvlText w:val=""/>
+      <w:lvlJc w:val="left"/>
+      <w:pPr>
+        <w:ind w:left="720" w:hanging="360"/>
+      </w:pPr>
+      <w:rPr>
+        <w:rFonts w:ascii="Symbol" w:hAnsi="Symbol" w:hint="default"/>
+      </w:rPr>
+    </w:lvl>
+    <w:lvl w:ilvl="1" w:tplc="0409000F">
+      <w:start w:val="1"/>
+      <w:numFmt w:val="decimal"/>
+      <w:lvlText w:val="%2."/>
+      <w:lvlJc w:val="left"/>
+      <w:pPr>
+        <w:ind w:left="1440" w:hanging="360"/>
+      </w:pPr>
+      <w:rPr>
+        <w:rFonts w:hint="default"/>
+      </w:rPr>
+    </w:lvl>
+    <w:lvl w:ilvl="2" w:tplc="04090005" w:tentative="1">
+      <w:start w:val="1"/>
+      <w:numFmt w:val="bullet"/>
+      <w:lvlText w:val=""/>
+      <w:lvlJc w:val="left"/>
+      <w:pPr>
+        <w:ind w:left="2160" w:hanging="360"/>
+      </w:pPr>
+      <w:rPr>
+        <w:rFonts w:ascii="Wingdings" w:hAnsi="Wingdings" w:hint="default"/>
+      </w:rPr>
+    </w:lvl>
+    <w:lvl w:ilvl="3" w:tplc="04090001" w:tentative="1">
+      <w:start w:val="1"/>
+      <w:numFmt w:val="bullet"/>
+      <w:lvlText w:val=""/>
+      <w:lvlJc w:val="left"/>
+      <w:pPr>
+        <w:ind w:left="2880" w:hanging="360"/>
+      </w:pPr>
+      <w:rPr>
+        <w:rFonts w:ascii="Symbol" w:hAnsi="Symbol" w:hint="default"/>
+      </w:rPr>
+    </w:lvl>
+    <w:lvl w:ilvl="4" w:tplc="04090003" w:tentative="1">
+      <w:start w:val="1"/>
+      <w:numFmt w:val="bullet"/>
+      <w:lvlText w:val="o"/>
+      <w:lvlJc w:val="left"/>
+      <w:pPr>
+        <w:ind w:left="3600" w:hanging="360"/>
+      </w:pPr>
+      <w:rPr>
+        <w:rFonts w:ascii="Courier New" w:hAnsi="Courier New" w:cs="Courier New" w:hint="default"/>
+      </w:rPr>
+    </w:lvl>
+    <w:lvl w:ilvl="5" w:tplc="04090005" w:tentative="1">
+      <w:start w:val="1"/>
+      <w:numFmt w:val="bullet"/>
+      <w:lvlText w:val=""/>
+      <w:lvlJc w:val="left"/>
+      <w:pPr>
+        <w:ind w:left="4320" w:hanging="360"/>
+      </w:pPr>
+      <w:rPr>
+        <w:rFonts w:ascii="Wingdings" w:hAnsi="Wingdings" w:hint="default"/>
+      </w:rPr>
+    </w:lvl>
+    <w:lvl w:ilvl="6" w:tplc="04090001" w:tentative="1">
+      <w:start w:val="1"/>
+      <w:numFmt w:val="bullet"/>
+      <w:lvlText w:val=""/>
+      <w:lvlJc w:val="left"/>
+      <w:pPr>
+        <w:ind w:left="5040" w:hanging="360"/>
+      </w:pPr>
+      <w:rPr>
+        <w:rFonts w:ascii="Symbol" w:hAnsi="Symbol" w:hint="default"/>
+      </w:rPr>
+    </w:lvl>
+    <w:lvl w:ilvl="7" w:tplc="04090003" w:tentative="1">
+      <w:start w:val="1"/>
+      <w:numFmt w:val="bullet"/>
+      <w:lvlText w:val="o"/>
+      <w:lvlJc w:val="left"/>
+      <w:pPr>
+        <w:ind w:left="5760" w:hanging="360"/>
+      </w:pPr>
+      <w:rPr>
+        <w:rFonts w:ascii="Courier New" w:hAnsi="Courier New" w:cs="Courier New" w:hint="default"/>
+      </w:rPr>
+    </w:lvl>
+    <w:lvl w:ilvl="8" w:tplc="04090005" w:tentative="1">
+      <w:start w:val="1"/>
+      <w:numFmt w:val="bullet"/>
+      <w:lvlText w:val=""/>
+      <w:lvlJc w:val="left"/>
+      <w:pPr>
+        <w:ind w:left="6480" w:hanging="360"/>
+      </w:pPr>
+      <w:rPr>
+        <w:rFonts w:ascii="Wingdings" w:hAnsi="Wingdings" w:hint="default"/>
+      </w:rPr>
+    </w:lvl>
+  </w:abstractNum>
   <w:num w:numId="1">
     <w:abstractNumId w:val="0"/>
+  </w:num>
+  <w:num w:numId="2">
+    <w:abstractNumId w:val="1"/>
   </w:num>
 </w:numbering>
 </file>

</xml_diff>